<commit_message>
finish fsmid_file module coding. finish fsmid_log module coding. finish project spec documentation writing.
</commit_message>
<xml_diff>
--- a/docs/FSMID方案概述.docx
+++ b/docs/FSMID方案概述.docx
@@ -43,7 +43,7 @@
     </w:p>
     <w:p>
       <w:pPr>
-        <w:ind w:firstLine="420"/>
+        <w:ind w:left="420" w:firstLine="420"/>
       </w:pPr>
       <w:r>
         <w:rPr>
@@ -77,7 +77,10 @@
     </w:p>
     <w:p>
       <w:pPr>
-        <w:ind w:firstLine="420"/>
+        <w:ind w:leftChars="200" w:left="420" w:firstLine="420"/>
+        <w:rPr>
+          <w:rFonts w:hint="eastAsia"/>
+        </w:rPr>
       </w:pPr>
       <w:r>
         <w:rPr>
@@ -142,6 +145,69 @@
     </w:p>
     <w:p>
       <w:pPr>
+        <w:ind w:leftChars="200" w:left="420" w:firstLine="420"/>
+        <w:rPr>
+          <w:rFonts w:hint="eastAsia"/>
+        </w:rPr>
+      </w:pPr>
+      <w:r>
+        <w:rPr>
+          <w:rFonts w:hint="eastAsia"/>
+        </w:rPr>
+        <w:t>设备负责采集电能芯片的数据，并将二进制原始数据存于特定的</w:t>
+      </w:r>
+      <w:r>
+        <w:rPr>
+          <w:rFonts w:hint="eastAsia"/>
+        </w:rPr>
+        <w:t>flash memory</w:t>
+      </w:r>
+      <w:r>
+        <w:rPr>
+          <w:rFonts w:hint="eastAsia"/>
+        </w:rPr>
+        <w:t>中。</w:t>
+      </w:r>
+    </w:p>
+    <w:p>
+      <w:pPr>
+        <w:ind w:leftChars="200" w:left="420" w:firstLine="420"/>
+        <w:rPr>
+          <w:rFonts w:hint="eastAsia"/>
+        </w:rPr>
+      </w:pPr>
+      <w:r>
+        <w:rPr>
+          <w:rFonts w:hint="eastAsia"/>
+        </w:rPr>
+        <w:t>同时设备具有通信上传采集功能。</w:t>
+      </w:r>
+      <w:r>
+        <w:rPr>
+          <w:rFonts w:hint="eastAsia"/>
+        </w:rPr>
+        <w:t>需要将原始数据按特定算法格式化成字符串，再将多条原始数据以特定顺序排列后，以文件形式上传。</w:t>
+      </w:r>
+      <w:r>
+        <w:rPr>
+          <w:rFonts w:hint="eastAsia"/>
+        </w:rPr>
+        <w:t>同时通信功能还可以实时查询文件长度及日期等信息。</w:t>
+      </w:r>
+    </w:p>
+    <w:p>
+      <w:pPr>
+        <w:ind w:leftChars="200" w:left="420" w:firstLine="420"/>
+      </w:pPr>
+      <w:r>
+        <w:rPr>
+          <w:rFonts w:hint="eastAsia"/>
+        </w:rPr>
+        <w:t>因此希望做一个能够将通信模块和数据存储模块耦合在一起的文件系统模块。</w:t>
+      </w:r>
+    </w:p>
+    <w:p>
+      <w:pPr>
         <w:ind w:firstLine="420"/>
       </w:pPr>
     </w:p>
@@ -160,15 +226,367 @@
           <w:sz w:val="28"/>
           <w:szCs w:val="28"/>
         </w:rPr>
-        <w:t>实现功能：</w:t>
-      </w:r>
-    </w:p>
-    <w:p>
-      <w:r>
-        <w:rPr>
-          <w:rFonts w:hint="eastAsia"/>
-        </w:rPr>
-        <w:t>第一部分：与通信层交互</w:t>
+        <w:t>注意点</w:t>
+      </w:r>
+      <w:r>
+        <w:rPr>
+          <w:rFonts w:hint="eastAsia"/>
+          <w:b/>
+          <w:sz w:val="28"/>
+          <w:szCs w:val="28"/>
+        </w:rPr>
+        <w:t>：</w:t>
+      </w:r>
+    </w:p>
+    <w:p>
+      <w:pPr>
+        <w:pStyle w:val="a5"/>
+        <w:numPr>
+          <w:ilvl w:val="0"/>
+          <w:numId w:val="5"/>
+        </w:numPr>
+        <w:ind w:firstLineChars="0"/>
+        <w:rPr>
+          <w:rFonts w:hint="eastAsia"/>
+        </w:rPr>
+      </w:pPr>
+      <w:r>
+        <w:rPr>
+          <w:rFonts w:hint="eastAsia"/>
+        </w:rPr>
+        <w:t>文件本身是虚拟的，以未格式化的二进制形式。散列</w:t>
+      </w:r>
+      <w:r>
+        <w:rPr>
+          <w:rFonts w:hint="eastAsia"/>
+        </w:rPr>
+        <w:t>于</w:t>
+      </w:r>
+      <w:r>
+        <w:rPr>
+          <w:rFonts w:hint="eastAsia"/>
+        </w:rPr>
+        <w:t>flash memory</w:t>
+      </w:r>
+      <w:r>
+        <w:rPr>
+          <w:rFonts w:hint="eastAsia"/>
+        </w:rPr>
+        <w:t>中。</w:t>
+      </w:r>
+    </w:p>
+    <w:p>
+      <w:pPr>
+        <w:pStyle w:val="a5"/>
+        <w:numPr>
+          <w:ilvl w:val="0"/>
+          <w:numId w:val="5"/>
+        </w:numPr>
+        <w:ind w:firstLineChars="0"/>
+        <w:rPr>
+          <w:rFonts w:hint="eastAsia"/>
+        </w:rPr>
+      </w:pPr>
+      <w:r>
+        <w:rPr>
+          <w:rFonts w:hint="eastAsia"/>
+        </w:rPr>
+        <w:t>文件可能长达几十</w:t>
+      </w:r>
+      <w:r>
+        <w:rPr>
+          <w:rFonts w:hint="eastAsia"/>
+        </w:rPr>
+        <w:t>KB</w:t>
+      </w:r>
+      <w:r>
+        <w:rPr>
+          <w:rFonts w:hint="eastAsia"/>
+        </w:rPr>
+        <w:t>。不能同时将多个文件完全加载到内存中。甚至如果能部分加载文件到内存为最佳。</w:t>
+      </w:r>
+    </w:p>
+    <w:p>
+      <w:pPr>
+        <w:pStyle w:val="a5"/>
+        <w:numPr>
+          <w:ilvl w:val="0"/>
+          <w:numId w:val="5"/>
+        </w:numPr>
+        <w:ind w:firstLineChars="0"/>
+        <w:rPr>
+          <w:rFonts w:hint="eastAsia"/>
+        </w:rPr>
+      </w:pPr>
+      <w:r>
+        <w:rPr>
+          <w:rFonts w:hint="eastAsia"/>
+        </w:rPr>
+        <w:t>由于</w:t>
+      </w:r>
+      <w:r>
+        <w:rPr>
+          <w:rFonts w:hint="eastAsia"/>
+        </w:rPr>
+        <w:t>数据存储模块不停会有新数据生成</w:t>
+      </w:r>
+      <w:r>
+        <w:rPr>
+          <w:rFonts w:hint="eastAsia"/>
+        </w:rPr>
+        <w:t>。而旧的过时数据会不停被消除。因此</w:t>
+      </w:r>
+      <w:r>
+        <w:rPr>
+          <w:rFonts w:hint="eastAsia"/>
+        </w:rPr>
+        <w:t>文件映射的</w:t>
+      </w:r>
+      <w:r>
+        <w:rPr>
+          <w:rFonts w:hint="eastAsia"/>
+        </w:rPr>
+        <w:t>原始数据数量实时在变化</w:t>
+      </w:r>
+      <w:r>
+        <w:rPr>
+          <w:rFonts w:hint="eastAsia"/>
+        </w:rPr>
+        <w:t>，导致文件的长度和内容实时变化</w:t>
+      </w:r>
+      <w:r>
+        <w:rPr>
+          <w:rFonts w:hint="eastAsia"/>
+        </w:rPr>
+        <w:t>。</w:t>
+      </w:r>
+    </w:p>
+    <w:p>
+      <w:pPr>
+        <w:pStyle w:val="a5"/>
+        <w:numPr>
+          <w:ilvl w:val="0"/>
+          <w:numId w:val="5"/>
+        </w:numPr>
+        <w:ind w:firstLineChars="0"/>
+        <w:rPr>
+          <w:rFonts w:hint="eastAsia"/>
+        </w:rPr>
+      </w:pPr>
+      <w:r>
+        <w:rPr>
+          <w:rFonts w:hint="eastAsia"/>
+        </w:rPr>
+        <w:t>通信</w:t>
+      </w:r>
+      <w:r>
+        <w:rPr>
+          <w:rFonts w:hint="eastAsia"/>
+        </w:rPr>
+        <w:t>模块</w:t>
+      </w:r>
+      <w:r>
+        <w:rPr>
+          <w:rFonts w:hint="eastAsia"/>
+        </w:rPr>
+        <w:t>和数据</w:t>
+      </w:r>
+      <w:r>
+        <w:rPr>
+          <w:rFonts w:hint="eastAsia"/>
+        </w:rPr>
+        <w:t>存储</w:t>
+      </w:r>
+      <w:r>
+        <w:rPr>
+          <w:rFonts w:hint="eastAsia"/>
+        </w:rPr>
+        <w:t>模块</w:t>
+      </w:r>
+      <w:r>
+        <w:rPr>
+          <w:rFonts w:hint="eastAsia"/>
+        </w:rPr>
+        <w:t>可能存在同时操作文件的可能性，因此要做好防冲突。</w:t>
+      </w:r>
+    </w:p>
+    <w:p>
+      <w:pPr>
+        <w:pStyle w:val="a5"/>
+        <w:numPr>
+          <w:ilvl w:val="0"/>
+          <w:numId w:val="5"/>
+        </w:numPr>
+        <w:ind w:firstLineChars="0"/>
+        <w:rPr>
+          <w:rFonts w:hint="eastAsia"/>
+        </w:rPr>
+      </w:pPr>
+      <w:r>
+        <w:rPr>
+          <w:rFonts w:hint="eastAsia"/>
+        </w:rPr>
+        <w:t>部分文件需要将多种数据类型打包在一起。因此并非简单链表一样将新的数据链接在文件末尾。同时也不一定会将链表头部的数据删除。</w:t>
+      </w:r>
+    </w:p>
+    <w:p>
+      <w:pPr>
+        <w:pStyle w:val="a5"/>
+        <w:numPr>
+          <w:ilvl w:val="0"/>
+          <w:numId w:val="5"/>
+        </w:numPr>
+        <w:ind w:firstLineChars="0"/>
+        <w:rPr>
+          <w:rFonts w:hint="eastAsia"/>
+        </w:rPr>
+      </w:pPr>
+      <w:r>
+        <w:rPr>
+          <w:rFonts w:hint="eastAsia"/>
+        </w:rPr>
+        <w:t>但是文件内的数据类型是有限的，固定的，可以预知的。</w:t>
+      </w:r>
+    </w:p>
+    <w:p>
+      <w:pPr>
+        <w:pStyle w:val="a5"/>
+        <w:numPr>
+          <w:ilvl w:val="0"/>
+          <w:numId w:val="5"/>
+        </w:numPr>
+        <w:ind w:firstLineChars="0"/>
+        <w:rPr>
+          <w:rFonts w:hint="eastAsia"/>
+        </w:rPr>
+      </w:pPr>
+      <w:r>
+        <w:rPr>
+          <w:rFonts w:hint="eastAsia"/>
+        </w:rPr>
+        <w:t>目前每一种类型的数据格式化成字符串后的长度是一定的。如果能设计成不定长</w:t>
+      </w:r>
+      <w:r>
+        <w:rPr>
+          <w:rFonts w:hint="eastAsia"/>
+        </w:rPr>
+        <w:t>度</w:t>
+      </w:r>
+      <w:r>
+        <w:rPr>
+          <w:rFonts w:hint="eastAsia"/>
+        </w:rPr>
+        <w:t>的，以应对之后规范的修改则</w:t>
+      </w:r>
+      <w:r>
+        <w:rPr>
+          <w:rFonts w:hint="eastAsia"/>
+        </w:rPr>
+        <w:t>最</w:t>
+      </w:r>
+      <w:r>
+        <w:rPr>
+          <w:rFonts w:hint="eastAsia"/>
+        </w:rPr>
+        <w:t>佳。</w:t>
+      </w:r>
+    </w:p>
+    <w:p>
+      <w:pPr>
+        <w:ind w:firstLine="420"/>
+      </w:pPr>
+    </w:p>
+    <w:p>
+      <w:pPr>
+        <w:widowControl/>
+        <w:jc w:val="left"/>
+        <w:rPr>
+          <w:b/>
+          <w:sz w:val="28"/>
+          <w:szCs w:val="28"/>
+        </w:rPr>
+      </w:pPr>
+      <w:r>
+        <w:rPr>
+          <w:b/>
+          <w:sz w:val="28"/>
+          <w:szCs w:val="28"/>
+        </w:rPr>
+        <w:br w:type="page"/>
+      </w:r>
+    </w:p>
+    <w:p>
+      <w:pPr>
+        <w:rPr>
+          <w:b/>
+          <w:sz w:val="28"/>
+          <w:szCs w:val="28"/>
+        </w:rPr>
+      </w:pPr>
+      <w:r>
+        <w:rPr>
+          <w:rFonts w:hint="eastAsia"/>
+          <w:b/>
+          <w:sz w:val="28"/>
+          <w:szCs w:val="28"/>
+        </w:rPr>
+        <w:lastRenderedPageBreak/>
+        <w:t>功能</w:t>
+      </w:r>
+      <w:r>
+        <w:rPr>
+          <w:rFonts w:hint="eastAsia"/>
+          <w:b/>
+          <w:sz w:val="28"/>
+          <w:szCs w:val="28"/>
+        </w:rPr>
+        <w:t>实现</w:t>
+      </w:r>
+      <w:r>
+        <w:rPr>
+          <w:rFonts w:hint="eastAsia"/>
+          <w:b/>
+          <w:sz w:val="28"/>
+          <w:szCs w:val="28"/>
+        </w:rPr>
+        <w:t>方案</w:t>
+      </w:r>
+      <w:r>
+        <w:rPr>
+          <w:rFonts w:hint="eastAsia"/>
+          <w:b/>
+          <w:sz w:val="28"/>
+          <w:szCs w:val="28"/>
+        </w:rPr>
+        <w:t>：</w:t>
+      </w:r>
+    </w:p>
+    <w:p>
+      <w:pPr>
+        <w:rPr>
+          <w:b/>
+        </w:rPr>
+      </w:pPr>
+      <w:r>
+        <w:rPr>
+          <w:rFonts w:hint="eastAsia"/>
+          <w:b/>
+        </w:rPr>
+        <w:t>第一部分：与通信</w:t>
+      </w:r>
+      <w:r>
+        <w:rPr>
+          <w:rFonts w:hint="eastAsia"/>
+          <w:b/>
+        </w:rPr>
+        <w:t>模块</w:t>
+      </w:r>
+      <w:r>
+        <w:rPr>
+          <w:rFonts w:hint="eastAsia"/>
+          <w:b/>
+        </w:rPr>
+        <w:t>交互</w:t>
       </w:r>
     </w:p>
     <w:p>
@@ -184,7 +602,19 @@
         <w:rPr>
           <w:rFonts w:hint="eastAsia"/>
         </w:rPr>
-        <w:t>有限个文件的查询（</w:t>
+        <w:t>有限个</w:t>
+      </w:r>
+      <w:r>
+        <w:rPr>
+          <w:rFonts w:hint="eastAsia"/>
+        </w:rPr>
+        <w:t>数</w:t>
+      </w:r>
+      <w:r>
+        <w:rPr>
+          <w:rFonts w:hint="eastAsia"/>
+        </w:rPr>
+        <w:t>文件的查询（</w:t>
       </w:r>
       <w:r>
         <w:rPr>
@@ -333,11 +763,31 @@
       </w:r>
     </w:p>
     <w:p>
-      <w:r>
-        <w:rPr>
-          <w:rFonts w:hint="eastAsia"/>
-        </w:rPr>
-        <w:t>第二部分：与底层存储的数据交互</w:t>
+      <w:pPr>
+        <w:rPr>
+          <w:b/>
+        </w:rPr>
+      </w:pPr>
+      <w:r>
+        <w:rPr>
+          <w:rFonts w:hint="eastAsia"/>
+          <w:b/>
+        </w:rPr>
+        <w:t>第二部分：与</w:t>
+      </w:r>
+      <w:r>
+        <w:rPr>
+          <w:rFonts w:hint="eastAsia"/>
+          <w:b/>
+        </w:rPr>
+        <w:t>数据存储模块交</w:t>
+      </w:r>
+      <w:r>
+        <w:rPr>
+          <w:rFonts w:hint="eastAsia"/>
+          <w:b/>
+        </w:rPr>
+        <w:t>互</w:t>
       </w:r>
     </w:p>
     <w:p>
@@ -353,7 +803,19 @@
         <w:rPr>
           <w:rFonts w:hint="eastAsia"/>
         </w:rPr>
-        <w:t>当上层需要读取文件时。</w:t>
+        <w:t>当</w:t>
+      </w:r>
+      <w:r>
+        <w:rPr>
+          <w:rFonts w:hint="eastAsia"/>
+        </w:rPr>
+        <w:t>通讯模块</w:t>
+      </w:r>
+      <w:r>
+        <w:rPr>
+          <w:rFonts w:hint="eastAsia"/>
+        </w:rPr>
+        <w:t>需要读取文件时。</w:t>
       </w:r>
       <w:r>
         <w:rPr>
@@ -371,13 +833,13 @@
         <w:rPr>
           <w:rFonts w:hint="eastAsia"/>
         </w:rPr>
-        <w:t>，从底层</w:t>
-      </w:r>
-      <w:r>
-        <w:rPr>
-          <w:rFonts w:hint="eastAsia"/>
-        </w:rPr>
-        <w:t>memory</w:t>
+        <w:t>，从</w:t>
+      </w:r>
+      <w:r>
+        <w:rPr>
+          <w:rFonts w:hint="eastAsia"/>
+        </w:rPr>
+        <w:t>数据存储模块</w:t>
       </w:r>
       <w:r>
         <w:rPr>
@@ -424,24 +886,39 @@
           <w:numId w:val="2"/>
         </w:numPr>
         <w:ind w:firstLineChars="0"/>
-      </w:pPr>
-      <w:r>
-        <w:rPr>
-          <w:rFonts w:hint="eastAsia"/>
-        </w:rPr>
-        <w:t>当上层需要写入</w:t>
-      </w:r>
-      <w:r>
-        <w:rPr>
-          <w:rFonts w:hint="eastAsia"/>
-        </w:rPr>
-        <w:t>文件时。调用写数据接口（此协议制定），向底层</w:t>
-      </w:r>
-      <w:r>
-        <w:rPr>
-          <w:rFonts w:hint="eastAsia"/>
-        </w:rPr>
-        <w:t>memory</w:t>
+        <w:rPr>
+          <w:rFonts w:hint="eastAsia"/>
+        </w:rPr>
+      </w:pPr>
+      <w:r>
+        <w:rPr>
+          <w:rFonts w:hint="eastAsia"/>
+        </w:rPr>
+        <w:t>当</w:t>
+      </w:r>
+      <w:r>
+        <w:rPr>
+          <w:rFonts w:hint="eastAsia"/>
+        </w:rPr>
+        <w:t>通讯模块</w:t>
+      </w:r>
+      <w:r>
+        <w:rPr>
+          <w:rFonts w:hint="eastAsia"/>
+        </w:rPr>
+        <w:t>需要写入</w:t>
+      </w:r>
+      <w:r>
+        <w:rPr>
+          <w:rFonts w:hint="eastAsia"/>
+        </w:rPr>
+        <w:t>文件时。调用写数据接口（此协议制定），向</w:t>
+      </w:r>
+      <w:r>
+        <w:rPr>
+          <w:rFonts w:hint="eastAsia"/>
+        </w:rPr>
+        <w:t>数据存储模块</w:t>
       </w:r>
       <w:r>
         <w:rPr>
@@ -463,33 +940,7 @@
         <w:rPr>
           <w:rFonts w:hint="eastAsia"/>
         </w:rPr>
-        <w:t>当底层</w:t>
-      </w:r>
-      <w:r>
-        <w:rPr>
-          <w:rFonts w:hint="eastAsia"/>
-        </w:rPr>
-        <w:t>memory</w:t>
-      </w:r>
-      <w:r>
-        <w:rPr>
-          <w:rFonts w:hint="eastAsia"/>
-        </w:rPr>
-        <w:t>中数据记录发生改变时。</w:t>
-      </w:r>
-      <w:r>
-        <w:rPr>
-          <w:rFonts w:hint="eastAsia"/>
-        </w:rPr>
-        <w:t>调用钩子函数（此协议制定）。从而修正文件的长度及日期。</w:t>
-      </w:r>
-    </w:p>
-    <w:p>
-      <w:r>
-        <w:rPr>
-          <w:rFonts w:hint="eastAsia"/>
-        </w:rPr>
-        <w:t>第三部分：内部功能</w:t>
+        <w:t>当通讯出现错误时。能够调整文件当前读取指针偏移位置，以便错误重传。</w:t>
       </w:r>
     </w:p>
     <w:p>
@@ -497,7 +948,7 @@
         <w:pStyle w:val="a5"/>
         <w:numPr>
           <w:ilvl w:val="0"/>
-          <w:numId w:val="3"/>
+          <w:numId w:val="2"/>
         </w:numPr>
         <w:ind w:firstLineChars="0"/>
       </w:pPr>
@@ -505,19 +956,39 @@
         <w:rPr>
           <w:rFonts w:hint="eastAsia"/>
         </w:rPr>
-        <w:t>绑定文件与底层</w:t>
-      </w:r>
-      <w:r>
-        <w:rPr>
-          <w:rFonts w:hint="eastAsia"/>
-        </w:rPr>
-        <w:t>log</w:t>
-      </w:r>
-      <w:r>
-        <w:rPr>
-          <w:rFonts w:hint="eastAsia"/>
-        </w:rPr>
-        <w:t>的关系。</w:t>
+        <w:t>当</w:t>
+      </w:r>
+      <w:r>
+        <w:rPr>
+          <w:rFonts w:hint="eastAsia"/>
+        </w:rPr>
+        <w:t>数据存储模块的内容</w:t>
+      </w:r>
+      <w:r>
+        <w:rPr>
+          <w:rFonts w:hint="eastAsia"/>
+        </w:rPr>
+        <w:t>发生改变时。</w:t>
+      </w:r>
+      <w:r>
+        <w:rPr>
+          <w:rFonts w:hint="eastAsia"/>
+        </w:rPr>
+        <w:t>调用钩子函数（此协议制定）。从而修正文件的长度及日期。</w:t>
+      </w:r>
+    </w:p>
+    <w:p>
+      <w:pPr>
+        <w:rPr>
+          <w:b/>
+        </w:rPr>
+      </w:pPr>
+      <w:r>
+        <w:rPr>
+          <w:rFonts w:hint="eastAsia"/>
+          <w:b/>
+        </w:rPr>
+        <w:t>第三部分：内部功能</w:t>
       </w:r>
     </w:p>
     <w:p>
@@ -525,51 +996,18 @@
         <w:pStyle w:val="a5"/>
         <w:numPr>
           <w:ilvl w:val="0"/>
-          <w:numId w:val="3"/>
+          <w:numId w:val="4"/>
         </w:numPr>
         <w:ind w:firstLineChars="0"/>
-      </w:pPr>
-      <w:r>
-        <w:rPr>
-          <w:rFonts w:hint="eastAsia"/>
-        </w:rPr>
-        <w:t>一旦</w:t>
-      </w:r>
-      <w:r>
-        <w:rPr>
-          <w:rFonts w:hint="eastAsia"/>
-        </w:rPr>
-        <w:t>log</w:t>
-      </w:r>
-      <w:r>
-        <w:rPr>
-          <w:rFonts w:hint="eastAsia"/>
-        </w:rPr>
-        <w:t>发生改变（增</w:t>
-      </w:r>
-      <w:r>
-        <w:rPr>
-          <w:rFonts w:hint="eastAsia"/>
-        </w:rPr>
-        <w:t>/</w:t>
-      </w:r>
-      <w:r>
-        <w:rPr>
-          <w:rFonts w:hint="eastAsia"/>
-        </w:rPr>
-        <w:t>减），触发文件特性的改变（长度</w:t>
-      </w:r>
-      <w:r>
-        <w:rPr>
-          <w:rFonts w:hint="eastAsia"/>
-        </w:rPr>
-        <w:t>/</w:t>
-      </w:r>
-      <w:r>
-        <w:rPr>
-          <w:rFonts w:hint="eastAsia"/>
-        </w:rPr>
-        <w:t>日期）。</w:t>
+        <w:rPr>
+          <w:rFonts w:hint="eastAsia"/>
+        </w:rPr>
+      </w:pPr>
+      <w:r>
+        <w:rPr>
+          <w:rFonts w:hint="eastAsia"/>
+        </w:rPr>
+        <w:t>以链表形式维护当前系统内的文件列表。以便于目录查询功能。</w:t>
       </w:r>
     </w:p>
     <w:p>
@@ -577,7 +1015,7 @@
         <w:pStyle w:val="a5"/>
         <w:numPr>
           <w:ilvl w:val="0"/>
-          <w:numId w:val="3"/>
+          <w:numId w:val="4"/>
         </w:numPr>
         <w:ind w:firstLineChars="0"/>
       </w:pPr>
@@ -585,9 +1023,1220 @@
         <w:rPr>
           <w:rFonts w:hint="eastAsia"/>
         </w:rPr>
+        <w:t>绑定文件与</w:t>
+      </w:r>
+      <w:r>
+        <w:rPr>
+          <w:rFonts w:hint="eastAsia"/>
+        </w:rPr>
+        <w:t>数据存储模块</w:t>
+      </w:r>
+      <w:r>
+        <w:rPr>
+          <w:rFonts w:hint="eastAsia"/>
+        </w:rPr>
+        <w:t>的关系。</w:t>
+      </w:r>
+    </w:p>
+    <w:p>
+      <w:pPr>
+        <w:pStyle w:val="a5"/>
+        <w:numPr>
+          <w:ilvl w:val="0"/>
+          <w:numId w:val="4"/>
+        </w:numPr>
+        <w:ind w:firstLineChars="0"/>
+      </w:pPr>
+      <w:r>
+        <w:rPr>
+          <w:rFonts w:hint="eastAsia"/>
+        </w:rPr>
+        <w:t>一旦</w:t>
+      </w:r>
+      <w:r>
+        <w:rPr>
+          <w:rFonts w:hint="eastAsia"/>
+        </w:rPr>
+        <w:t>数据存储模块内容</w:t>
+      </w:r>
+      <w:r>
+        <w:rPr>
+          <w:rFonts w:hint="eastAsia"/>
+        </w:rPr>
+        <w:t>发生改变（增</w:t>
+      </w:r>
+      <w:r>
+        <w:rPr>
+          <w:rFonts w:hint="eastAsia"/>
+        </w:rPr>
+        <w:t>/</w:t>
+      </w:r>
+      <w:r>
+        <w:rPr>
+          <w:rFonts w:hint="eastAsia"/>
+        </w:rPr>
+        <w:t>减），触发文件特性的改变（长度</w:t>
+      </w:r>
+      <w:r>
+        <w:rPr>
+          <w:rFonts w:hint="eastAsia"/>
+        </w:rPr>
+        <w:t>/</w:t>
+      </w:r>
+      <w:r>
+        <w:rPr>
+          <w:rFonts w:hint="eastAsia"/>
+        </w:rPr>
+        <w:t>日期）。</w:t>
+      </w:r>
+    </w:p>
+    <w:p>
+      <w:pPr>
+        <w:pStyle w:val="a5"/>
+        <w:numPr>
+          <w:ilvl w:val="0"/>
+          <w:numId w:val="4"/>
+        </w:numPr>
+        <w:ind w:firstLineChars="0"/>
+      </w:pPr>
+      <w:r>
+        <w:rPr>
+          <w:rFonts w:hint="eastAsia"/>
+        </w:rPr>
         <w:t>读写保护。防止冲突。</w:t>
       </w:r>
     </w:p>
+    <w:p>
+      <w:pPr>
+        <w:widowControl/>
+        <w:jc w:val="left"/>
+      </w:pPr>
+    </w:p>
+    <w:p>
+      <w:pPr>
+        <w:widowControl/>
+        <w:jc w:val="left"/>
+        <w:rPr>
+          <w:b/>
+          <w:sz w:val="28"/>
+          <w:szCs w:val="28"/>
+        </w:rPr>
+      </w:pPr>
+      <w:r>
+        <w:rPr>
+          <w:b/>
+          <w:sz w:val="28"/>
+          <w:szCs w:val="28"/>
+        </w:rPr>
+        <w:br w:type="page"/>
+      </w:r>
+    </w:p>
+    <w:p>
+      <w:pPr>
+        <w:rPr>
+          <w:b/>
+          <w:sz w:val="28"/>
+          <w:szCs w:val="28"/>
+        </w:rPr>
+      </w:pPr>
+      <w:r>
+        <w:rPr>
+          <w:rFonts w:hint="eastAsia"/>
+          <w:b/>
+          <w:sz w:val="28"/>
+          <w:szCs w:val="28"/>
+        </w:rPr>
+        <w:lastRenderedPageBreak/>
+        <w:t>接口</w:t>
+      </w:r>
+      <w:r>
+        <w:rPr>
+          <w:rFonts w:hint="eastAsia"/>
+          <w:b/>
+          <w:sz w:val="28"/>
+          <w:szCs w:val="28"/>
+        </w:rPr>
+        <w:t>概述</w:t>
+      </w:r>
+      <w:r>
+        <w:rPr>
+          <w:rFonts w:hint="eastAsia"/>
+          <w:b/>
+          <w:sz w:val="28"/>
+          <w:szCs w:val="28"/>
+        </w:rPr>
+        <w:t>：</w:t>
+      </w:r>
+    </w:p>
+    <w:p>
+      <w:pPr>
+        <w:rPr>
+          <w:b/>
+        </w:rPr>
+      </w:pPr>
+      <w:r>
+        <w:rPr>
+          <w:rFonts w:hint="eastAsia"/>
+          <w:b/>
+        </w:rPr>
+        <w:t>第</w:t>
+      </w:r>
+      <w:r>
+        <w:rPr>
+          <w:rFonts w:hint="eastAsia"/>
+          <w:b/>
+        </w:rPr>
+        <w:t>一</w:t>
+      </w:r>
+      <w:r>
+        <w:rPr>
+          <w:rFonts w:hint="eastAsia"/>
+          <w:b/>
+        </w:rPr>
+        <w:t>部分：</w:t>
+      </w:r>
+      <w:r>
+        <w:rPr>
+          <w:rFonts w:hint="eastAsia"/>
+          <w:b/>
+        </w:rPr>
+        <w:t>文件系统模块对象类型</w:t>
+      </w:r>
+    </w:p>
+    <w:p>
+      <w:pPr>
+        <w:ind w:leftChars="100" w:left="210"/>
+        <w:rPr>
+          <w:rFonts w:hint="eastAsia"/>
+        </w:rPr>
+      </w:pPr>
+      <w:r>
+        <w:rPr>
+          <w:rFonts w:hint="eastAsia"/>
+        </w:rPr>
+        <w:t>FSMID_FHANDLE</w:t>
+      </w:r>
+    </w:p>
+    <w:p>
+      <w:pPr>
+        <w:ind w:leftChars="100" w:left="210"/>
+        <w:rPr>
+          <w:rFonts w:hint="eastAsia"/>
+        </w:rPr>
+      </w:pPr>
+      <w:r>
+        <w:rPr>
+          <w:rFonts w:hint="eastAsia"/>
+        </w:rPr>
+        <w:tab/>
+      </w:r>
+      <w:r>
+        <w:rPr>
+          <w:rFonts w:hint="eastAsia"/>
+        </w:rPr>
+        <w:t>文件句柄：被认作唯一的文件</w:t>
+      </w:r>
+      <w:r>
+        <w:rPr>
+          <w:rFonts w:hint="eastAsia"/>
+        </w:rPr>
+        <w:t>Unique</w:t>
+      </w:r>
+      <w:r>
+        <w:rPr>
+          <w:rFonts w:hint="eastAsia"/>
+        </w:rPr>
+        <w:t>ID</w:t>
+      </w:r>
+      <w:r>
+        <w:rPr>
+          <w:rFonts w:hint="eastAsia"/>
+        </w:rPr>
+        <w:t>。需要以此句柄来对文件内容进行操作。</w:t>
+      </w:r>
+    </w:p>
+    <w:p>
+      <w:pPr>
+        <w:ind w:leftChars="100" w:left="210"/>
+        <w:rPr>
+          <w:rFonts w:hint="eastAsia"/>
+        </w:rPr>
+      </w:pPr>
+      <w:r>
+        <w:rPr>
+          <w:rFonts w:hint="eastAsia"/>
+        </w:rPr>
+        <w:t>FSMID_L</w:t>
+      </w:r>
+      <w:r>
+        <w:rPr>
+          <w:rFonts w:hint="eastAsia"/>
+        </w:rPr>
+        <w:t>OG_</w:t>
+      </w:r>
+      <w:r>
+        <w:rPr>
+          <w:rFonts w:hint="eastAsia"/>
+        </w:rPr>
+        <w:t>HANDLE</w:t>
+      </w:r>
+    </w:p>
+    <w:p>
+      <w:pPr>
+        <w:ind w:leftChars="100" w:left="210"/>
+        <w:rPr>
+          <w:rFonts w:hint="eastAsia"/>
+        </w:rPr>
+      </w:pPr>
+      <w:r>
+        <w:rPr>
+          <w:rFonts w:hint="eastAsia"/>
+        </w:rPr>
+        <w:tab/>
+      </w:r>
+      <w:r>
+        <w:rPr>
+          <w:rFonts w:hint="eastAsia"/>
+        </w:rPr>
+        <w:t>数据句柄：被认作一条数据的</w:t>
+      </w:r>
+      <w:r>
+        <w:rPr>
+          <w:rFonts w:hint="eastAsia"/>
+        </w:rPr>
+        <w:t>UniqueID</w:t>
+      </w:r>
+      <w:r>
+        <w:rPr>
+          <w:rFonts w:hint="eastAsia"/>
+        </w:rPr>
+        <w:t>。需要以此句柄来获取该条数据的格式化后的字符串，字符串长度，生成日期</w:t>
+      </w:r>
+      <w:r>
+        <w:rPr>
+          <w:rFonts w:hint="eastAsia"/>
+        </w:rPr>
+        <w:t>。</w:t>
+      </w:r>
+    </w:p>
+    <w:p>
+      <w:pPr>
+        <w:ind w:leftChars="100" w:left="210"/>
+        <w:rPr>
+          <w:rFonts w:hint="eastAsia"/>
+        </w:rPr>
+      </w:pPr>
+    </w:p>
+    <w:p>
+      <w:pPr>
+        <w:rPr>
+          <w:b/>
+        </w:rPr>
+      </w:pPr>
+      <w:r>
+        <w:rPr>
+          <w:rFonts w:hint="eastAsia"/>
+          <w:b/>
+        </w:rPr>
+        <w:t>第</w:t>
+      </w:r>
+      <w:r>
+        <w:rPr>
+          <w:rFonts w:hint="eastAsia"/>
+          <w:b/>
+        </w:rPr>
+        <w:t>二</w:t>
+      </w:r>
+      <w:r>
+        <w:rPr>
+          <w:rFonts w:hint="eastAsia"/>
+          <w:b/>
+        </w:rPr>
+        <w:t>部分：</w:t>
+      </w:r>
+      <w:r>
+        <w:rPr>
+          <w:rFonts w:hint="eastAsia"/>
+          <w:b/>
+        </w:rPr>
+        <w:t>面向通信</w:t>
+      </w:r>
+      <w:r>
+        <w:rPr>
+          <w:rFonts w:hint="eastAsia"/>
+          <w:b/>
+        </w:rPr>
+        <w:t>模块</w:t>
+      </w:r>
+      <w:r>
+        <w:rPr>
+          <w:rFonts w:hint="eastAsia"/>
+          <w:b/>
+        </w:rPr>
+        <w:t>接口</w:t>
+      </w:r>
+    </w:p>
+    <w:p>
+      <w:pPr>
+        <w:ind w:leftChars="100" w:left="210"/>
+        <w:rPr>
+          <w:rFonts w:hint="eastAsia"/>
+        </w:rPr>
+      </w:pPr>
+      <w:r>
+        <w:rPr>
+          <w:rFonts w:hint="eastAsia"/>
+        </w:rPr>
+        <w:t>FSMID_Open()</w:t>
+      </w:r>
+    </w:p>
+    <w:p>
+      <w:pPr>
+        <w:ind w:leftChars="100" w:left="210"/>
+        <w:rPr>
+          <w:rFonts w:hint="eastAsia"/>
+        </w:rPr>
+      </w:pPr>
+      <w:r>
+        <w:rPr>
+          <w:rFonts w:hint="eastAsia"/>
+        </w:rPr>
+        <w:tab/>
+      </w:r>
+      <w:r>
+        <w:rPr>
+          <w:rFonts w:hint="eastAsia"/>
+        </w:rPr>
+        <w:t>打开</w:t>
+      </w:r>
+      <w:r>
+        <w:rPr>
+          <w:rFonts w:hint="eastAsia"/>
+        </w:rPr>
+        <w:t>/</w:t>
+      </w:r>
+      <w:r>
+        <w:rPr>
+          <w:rFonts w:hint="eastAsia"/>
+        </w:rPr>
+        <w:t>创建一个文件。获取文件句柄。</w:t>
+      </w:r>
+    </w:p>
+    <w:p>
+      <w:pPr>
+        <w:ind w:leftChars="100" w:left="210"/>
+        <w:rPr>
+          <w:rFonts w:hint="eastAsia"/>
+        </w:rPr>
+      </w:pPr>
+      <w:r>
+        <w:t>FSMID_Close</w:t>
+      </w:r>
+      <w:r>
+        <w:rPr>
+          <w:rFonts w:hint="eastAsia"/>
+        </w:rPr>
+        <w:t>()</w:t>
+      </w:r>
+    </w:p>
+    <w:p>
+      <w:pPr>
+        <w:ind w:leftChars="100" w:left="210"/>
+      </w:pPr>
+      <w:r>
+        <w:rPr>
+          <w:rFonts w:hint="eastAsia"/>
+        </w:rPr>
+        <w:tab/>
+      </w:r>
+      <w:r>
+        <w:rPr>
+          <w:rFonts w:hint="eastAsia"/>
+        </w:rPr>
+        <w:t>关闭一个文件。释放文件句柄及操作权限。</w:t>
+      </w:r>
+    </w:p>
+    <w:p>
+      <w:pPr>
+        <w:ind w:leftChars="100" w:left="210"/>
+        <w:rPr>
+          <w:rFonts w:hint="eastAsia"/>
+        </w:rPr>
+      </w:pPr>
+      <w:r>
+        <w:rPr>
+          <w:rFonts w:hint="eastAsia"/>
+        </w:rPr>
+        <w:t>F</w:t>
+      </w:r>
+      <w:r>
+        <w:t>SMID_Remove(</w:t>
+      </w:r>
+      <w:r>
+        <w:t>)</w:t>
+      </w:r>
+    </w:p>
+    <w:p>
+      <w:pPr>
+        <w:ind w:leftChars="100" w:left="210"/>
+      </w:pPr>
+      <w:r>
+        <w:rPr>
+          <w:rFonts w:hint="eastAsia"/>
+        </w:rPr>
+        <w:tab/>
+      </w:r>
+      <w:r>
+        <w:rPr>
+          <w:rFonts w:hint="eastAsia"/>
+        </w:rPr>
+        <w:t>删除一个文件。释放文件所占用资源。</w:t>
+      </w:r>
+    </w:p>
+    <w:p>
+      <w:pPr>
+        <w:ind w:leftChars="100" w:left="210"/>
+        <w:rPr>
+          <w:rFonts w:hint="eastAsia"/>
+        </w:rPr>
+      </w:pPr>
+      <w:r>
+        <w:t>FSMID_Read()</w:t>
+      </w:r>
+    </w:p>
+    <w:p>
+      <w:pPr>
+        <w:ind w:leftChars="100" w:left="210"/>
+      </w:pPr>
+      <w:r>
+        <w:rPr>
+          <w:rFonts w:hint="eastAsia"/>
+        </w:rPr>
+        <w:tab/>
+      </w:r>
+      <w:r>
+        <w:rPr>
+          <w:rFonts w:hint="eastAsia"/>
+        </w:rPr>
+        <w:t>读取一个文件。</w:t>
+      </w:r>
+    </w:p>
+    <w:p>
+      <w:pPr>
+        <w:ind w:leftChars="100" w:left="210"/>
+        <w:rPr>
+          <w:rFonts w:hint="eastAsia"/>
+        </w:rPr>
+      </w:pPr>
+      <w:r>
+        <w:t>FSMID_Write(</w:t>
+      </w:r>
+      <w:r>
+        <w:rPr>
+          <w:rFonts w:hint="eastAsia"/>
+        </w:rPr>
+        <w:t>)</w:t>
+      </w:r>
+    </w:p>
+    <w:p>
+      <w:pPr>
+        <w:ind w:leftChars="100" w:left="210"/>
+      </w:pPr>
+      <w:r>
+        <w:rPr>
+          <w:rFonts w:hint="eastAsia"/>
+        </w:rPr>
+        <w:tab/>
+      </w:r>
+      <w:r>
+        <w:rPr>
+          <w:rFonts w:hint="eastAsia"/>
+        </w:rPr>
+        <w:t>写入一个文件。</w:t>
+      </w:r>
+    </w:p>
+    <w:p>
+      <w:pPr>
+        <w:ind w:leftChars="100" w:left="210"/>
+        <w:rPr>
+          <w:rFonts w:hint="eastAsia"/>
+        </w:rPr>
+      </w:pPr>
+      <w:r>
+        <w:t>FSMID_Seek(</w:t>
+      </w:r>
+      <w:r>
+        <w:rPr>
+          <w:rFonts w:hint="eastAsia"/>
+        </w:rPr>
+        <w:t>)</w:t>
+      </w:r>
+    </w:p>
+    <w:p>
+      <w:pPr>
+        <w:ind w:leftChars="100" w:left="210"/>
+      </w:pPr>
+      <w:r>
+        <w:rPr>
+          <w:rFonts w:hint="eastAsia"/>
+        </w:rPr>
+        <w:tab/>
+      </w:r>
+      <w:r>
+        <w:rPr>
+          <w:rFonts w:hint="eastAsia"/>
+        </w:rPr>
+        <w:t>调整文件读写指针位置。</w:t>
+      </w:r>
+      <w:r>
+        <w:rPr>
+          <w:rFonts w:hint="eastAsia"/>
+        </w:rPr>
+        <w:t>以便错误重传</w:t>
+      </w:r>
+      <w:r>
+        <w:rPr>
+          <w:rFonts w:hint="eastAsia"/>
+        </w:rPr>
+        <w:t>。</w:t>
+      </w:r>
+    </w:p>
+    <w:p>
+      <w:pPr>
+        <w:ind w:leftChars="100" w:left="210"/>
+        <w:rPr>
+          <w:rFonts w:hint="eastAsia"/>
+        </w:rPr>
+      </w:pPr>
+      <w:r>
+        <w:t>FSMID_Stat(</w:t>
+      </w:r>
+      <w:r>
+        <w:rPr>
+          <w:rFonts w:hint="eastAsia"/>
+        </w:rPr>
+        <w:t>)</w:t>
+      </w:r>
+    </w:p>
+    <w:p>
+      <w:pPr>
+        <w:ind w:leftChars="100" w:left="210"/>
+        <w:rPr>
+          <w:rFonts w:hint="eastAsia"/>
+        </w:rPr>
+      </w:pPr>
+      <w:r>
+        <w:rPr>
+          <w:rFonts w:hint="eastAsia"/>
+        </w:rPr>
+        <w:tab/>
+      </w:r>
+      <w:r>
+        <w:rPr>
+          <w:rFonts w:hint="eastAsia"/>
+        </w:rPr>
+        <w:t>获取文件状态信息结构体对象。</w:t>
+      </w:r>
+    </w:p>
+    <w:p>
+      <w:pPr>
+        <w:ind w:leftChars="100" w:left="210"/>
+        <w:rPr>
+          <w:rFonts w:hint="eastAsia"/>
+        </w:rPr>
+      </w:pPr>
+      <w:r>
+        <w:t>FSMID_List</w:t>
+      </w:r>
+      <w:r>
+        <w:rPr>
+          <w:rFonts w:hint="eastAsia"/>
+        </w:rPr>
+        <w:t>()</w:t>
+      </w:r>
+    </w:p>
+    <w:p>
+      <w:pPr>
+        <w:ind w:leftChars="100" w:left="210"/>
+        <w:rPr>
+          <w:rFonts w:hint="eastAsia"/>
+        </w:rPr>
+      </w:pPr>
+      <w:r>
+        <w:rPr>
+          <w:rFonts w:hint="eastAsia"/>
+        </w:rPr>
+        <w:tab/>
+      </w:r>
+      <w:r>
+        <w:rPr>
+          <w:rFonts w:hint="eastAsia"/>
+        </w:rPr>
+        <w:t>列出指定目录下的文件及基本信息。</w:t>
+      </w:r>
+    </w:p>
+    <w:p>
+      <w:pPr>
+        <w:ind w:leftChars="100" w:left="210"/>
+        <w:rPr>
+          <w:rFonts w:hint="eastAsia"/>
+        </w:rPr>
+      </w:pPr>
+    </w:p>
+    <w:p>
+      <w:pPr>
+        <w:rPr>
+          <w:b/>
+        </w:rPr>
+      </w:pPr>
+      <w:r>
+        <w:rPr>
+          <w:rFonts w:hint="eastAsia"/>
+          <w:b/>
+        </w:rPr>
+        <w:t>第</w:t>
+      </w:r>
+      <w:r>
+        <w:rPr>
+          <w:rFonts w:hint="eastAsia"/>
+          <w:b/>
+        </w:rPr>
+        <w:t>三</w:t>
+      </w:r>
+      <w:r>
+        <w:rPr>
+          <w:rFonts w:hint="eastAsia"/>
+          <w:b/>
+        </w:rPr>
+        <w:t>部分：</w:t>
+      </w:r>
+      <w:r>
+        <w:rPr>
+          <w:rFonts w:hint="eastAsia"/>
+          <w:b/>
+        </w:rPr>
+        <w:t>面向数据</w:t>
+      </w:r>
+      <w:r>
+        <w:rPr>
+          <w:rFonts w:hint="eastAsia"/>
+          <w:b/>
+        </w:rPr>
+        <w:t>模块</w:t>
+      </w:r>
+      <w:r>
+        <w:rPr>
+          <w:rFonts w:hint="eastAsia"/>
+          <w:b/>
+        </w:rPr>
+        <w:t>接口</w:t>
+      </w:r>
+    </w:p>
+    <w:p>
+      <w:pPr>
+        <w:ind w:leftChars="100" w:left="210"/>
+        <w:rPr>
+          <w:rFonts w:hint="eastAsia"/>
+        </w:rPr>
+      </w:pPr>
+      <w:r>
+        <w:rPr>
+          <w:rFonts w:hint="eastAsia"/>
+        </w:rPr>
+        <w:t>FSMID_Open()</w:t>
+      </w:r>
+    </w:p>
+    <w:p>
+      <w:pPr>
+        <w:ind w:leftChars="100" w:left="210"/>
+        <w:rPr>
+          <w:rFonts w:hint="eastAsia"/>
+        </w:rPr>
+      </w:pPr>
+      <w:r>
+        <w:rPr>
+          <w:rFonts w:hint="eastAsia"/>
+        </w:rPr>
+        <w:tab/>
+      </w:r>
+      <w:r>
+        <w:rPr>
+          <w:rFonts w:hint="eastAsia"/>
+        </w:rPr>
+        <w:t>打开</w:t>
+      </w:r>
+      <w:r>
+        <w:rPr>
+          <w:rFonts w:hint="eastAsia"/>
+        </w:rPr>
+        <w:t>/</w:t>
+      </w:r>
+      <w:r>
+        <w:rPr>
+          <w:rFonts w:hint="eastAsia"/>
+        </w:rPr>
+        <w:t>创建一个文件。获取文件句柄。</w:t>
+      </w:r>
+    </w:p>
+    <w:p>
+      <w:pPr>
+        <w:ind w:leftChars="100" w:left="210"/>
+        <w:rPr>
+          <w:rFonts w:hint="eastAsia"/>
+        </w:rPr>
+      </w:pPr>
+      <w:r>
+        <w:t>FSMID_Close</w:t>
+      </w:r>
+      <w:r>
+        <w:rPr>
+          <w:rFonts w:hint="eastAsia"/>
+        </w:rPr>
+        <w:t>()</w:t>
+      </w:r>
+    </w:p>
+    <w:p>
+      <w:pPr>
+        <w:ind w:leftChars="100" w:left="210"/>
+      </w:pPr>
+      <w:r>
+        <w:rPr>
+          <w:rFonts w:hint="eastAsia"/>
+        </w:rPr>
+        <w:tab/>
+      </w:r>
+      <w:r>
+        <w:rPr>
+          <w:rFonts w:hint="eastAsia"/>
+        </w:rPr>
+        <w:t>关闭一个文件。释放文件句柄及操作权限。</w:t>
+      </w:r>
+    </w:p>
+    <w:p>
+      <w:pPr>
+        <w:ind w:firstLine="210"/>
+        <w:rPr>
+          <w:rFonts w:hint="eastAsia"/>
+        </w:rPr>
+      </w:pPr>
+      <w:r>
+        <w:rPr>
+          <w:rFonts w:hint="eastAsia"/>
+        </w:rPr>
+        <w:t>F</w:t>
+      </w:r>
+      <w:r>
+        <w:t>SMID_Remove(</w:t>
+      </w:r>
+      <w:r>
+        <w:t>)</w:t>
+      </w:r>
+    </w:p>
+    <w:p>
+      <w:pPr>
+        <w:ind w:leftChars="100" w:left="210"/>
+      </w:pPr>
+      <w:r>
+        <w:rPr>
+          <w:rFonts w:hint="eastAsia"/>
+        </w:rPr>
+        <w:tab/>
+      </w:r>
+      <w:r>
+        <w:rPr>
+          <w:rFonts w:hint="eastAsia"/>
+        </w:rPr>
+        <w:t>删除一个文件。释放文件所占用资源。</w:t>
+      </w:r>
+    </w:p>
+    <w:p>
+      <w:pPr>
+        <w:ind w:firstLine="210"/>
+        <w:rPr>
+          <w:rFonts w:hint="eastAsia"/>
+        </w:rPr>
+      </w:pPr>
+      <w:r>
+        <w:t>FSMID_Register</w:t>
+      </w:r>
+      <w:r>
+        <w:rPr>
+          <w:rFonts w:hint="eastAsia"/>
+        </w:rPr>
+        <w:t>()</w:t>
+      </w:r>
+    </w:p>
+    <w:p>
+      <w:pPr>
+        <w:ind w:firstLine="210"/>
+        <w:rPr>
+          <w:rFonts w:hint="eastAsia"/>
+        </w:rPr>
+      </w:pPr>
+      <w:r>
+        <w:rPr>
+          <w:rFonts w:hint="eastAsia"/>
+        </w:rPr>
+        <w:tab/>
+      </w:r>
+      <w:r>
+        <w:rPr>
+          <w:rFonts w:hint="eastAsia"/>
+        </w:rPr>
+        <w:t>注册文件</w:t>
+      </w:r>
+      <w:r>
+        <w:rPr>
+          <w:rFonts w:hint="eastAsia"/>
+        </w:rPr>
+        <w:t>log</w:t>
+      </w:r>
+      <w:r>
+        <w:rPr>
+          <w:rFonts w:hint="eastAsia"/>
+        </w:rPr>
+        <w:t>接口。配置文件有多少组</w:t>
+      </w:r>
+      <w:r>
+        <w:rPr>
+          <w:rFonts w:hint="eastAsia"/>
+        </w:rPr>
+        <w:t>log</w:t>
+      </w:r>
+      <w:r>
+        <w:rPr>
+          <w:rFonts w:hint="eastAsia"/>
+        </w:rPr>
+        <w:t>资源。</w:t>
+      </w:r>
+    </w:p>
+    <w:p>
+      <w:pPr>
+        <w:ind w:firstLine="210"/>
+        <w:rPr>
+          <w:rFonts w:hint="eastAsia"/>
+        </w:rPr>
+      </w:pPr>
+      <w:r>
+        <w:t>FSMID_Push</w:t>
+      </w:r>
+      <w:r>
+        <w:rPr>
+          <w:rFonts w:hint="eastAsia"/>
+        </w:rPr>
+        <w:t>()</w:t>
+      </w:r>
+    </w:p>
+    <w:p>
+      <w:pPr>
+        <w:ind w:firstLine="210"/>
+        <w:rPr>
+          <w:rFonts w:hint="eastAsia"/>
+        </w:rPr>
+      </w:pPr>
+      <w:r>
+        <w:rPr>
+          <w:rFonts w:hint="eastAsia"/>
+        </w:rPr>
+        <w:tab/>
+      </w:r>
+      <w:r>
+        <w:rPr>
+          <w:rFonts w:hint="eastAsia"/>
+        </w:rPr>
+        <w:t>将</w:t>
+      </w:r>
+      <w:r>
+        <w:rPr>
+          <w:rFonts w:hint="eastAsia"/>
+        </w:rPr>
+        <w:t>log</w:t>
+      </w:r>
+      <w:r>
+        <w:rPr>
+          <w:rFonts w:hint="eastAsia"/>
+        </w:rPr>
+        <w:t>句柄压入文件。等同于写入文件。增加文件长度。</w:t>
+      </w:r>
+      <w:r>
+        <w:rPr>
+          <w:rFonts w:hint="eastAsia"/>
+        </w:rPr>
+        <w:t>当</w:t>
+      </w:r>
+      <w:r>
+        <w:rPr>
+          <w:rFonts w:hint="eastAsia"/>
+        </w:rPr>
+        <w:t>log</w:t>
+      </w:r>
+      <w:r>
+        <w:rPr>
+          <w:rFonts w:hint="eastAsia"/>
+        </w:rPr>
+        <w:t>生成时调用。</w:t>
+      </w:r>
+    </w:p>
+    <w:p>
+      <w:pPr>
+        <w:ind w:firstLine="210"/>
+        <w:rPr>
+          <w:rFonts w:hint="eastAsia"/>
+        </w:rPr>
+      </w:pPr>
+      <w:r>
+        <w:t>FSMID_Pop</w:t>
+      </w:r>
+      <w:r>
+        <w:rPr>
+          <w:rFonts w:hint="eastAsia"/>
+        </w:rPr>
+        <w:t>()</w:t>
+      </w:r>
+    </w:p>
+    <w:p>
+      <w:pPr>
+        <w:ind w:firstLine="210"/>
+        <w:rPr>
+          <w:rFonts w:hint="eastAsia"/>
+        </w:rPr>
+      </w:pPr>
+      <w:r>
+        <w:rPr>
+          <w:rFonts w:hint="eastAsia"/>
+        </w:rPr>
+        <w:tab/>
+      </w:r>
+      <w:r>
+        <w:rPr>
+          <w:rFonts w:hint="eastAsia"/>
+        </w:rPr>
+        <w:t>将</w:t>
+      </w:r>
+      <w:r>
+        <w:rPr>
+          <w:rFonts w:hint="eastAsia"/>
+        </w:rPr>
+        <w:t>log</w:t>
+      </w:r>
+      <w:r>
+        <w:rPr>
+          <w:rFonts w:hint="eastAsia"/>
+        </w:rPr>
+        <w:t>句柄推出文件。等同于写入文件。减少文件长度。</w:t>
+      </w:r>
+      <w:r>
+        <w:rPr>
+          <w:rFonts w:hint="eastAsia"/>
+        </w:rPr>
+        <w:t>当</w:t>
+      </w:r>
+      <w:r>
+        <w:rPr>
+          <w:rFonts w:hint="eastAsia"/>
+        </w:rPr>
+        <w:t>log</w:t>
+      </w:r>
+      <w:r>
+        <w:rPr>
+          <w:rFonts w:hint="eastAsia"/>
+        </w:rPr>
+        <w:t>删除时调用。</w:t>
+      </w:r>
+    </w:p>
+    <w:p>
+      <w:pPr>
+        <w:ind w:leftChars="100" w:left="210"/>
+        <w:rPr>
+          <w:rFonts w:hint="eastAsia"/>
+        </w:rPr>
+      </w:pPr>
+    </w:p>
+    <w:p>
+      <w:pPr>
+        <w:rPr>
+          <w:b/>
+        </w:rPr>
+      </w:pPr>
+      <w:r>
+        <w:rPr>
+          <w:rFonts w:hint="eastAsia"/>
+          <w:b/>
+        </w:rPr>
+        <w:t>第</w:t>
+      </w:r>
+      <w:r>
+        <w:rPr>
+          <w:rFonts w:hint="eastAsia"/>
+          <w:b/>
+        </w:rPr>
+        <w:t>四</w:t>
+      </w:r>
+      <w:r>
+        <w:rPr>
+          <w:rFonts w:hint="eastAsia"/>
+          <w:b/>
+        </w:rPr>
+        <w:t>部分：</w:t>
+      </w:r>
+      <w:r>
+        <w:rPr>
+          <w:rFonts w:hint="eastAsia"/>
+          <w:b/>
+        </w:rPr>
+        <w:t>需要数据模块提供的钩子函数</w:t>
+      </w:r>
+    </w:p>
+    <w:p>
+      <w:pPr>
+        <w:ind w:leftChars="100" w:left="210"/>
+        <w:rPr>
+          <w:rFonts w:hint="eastAsia"/>
+        </w:rPr>
+      </w:pPr>
+      <w:r>
+        <w:rPr>
+          <w:rFonts w:hint="eastAsia"/>
+        </w:rPr>
+        <w:t>fsmid_get_data()</w:t>
+      </w:r>
+    </w:p>
+    <w:p>
+      <w:pPr>
+        <w:ind w:leftChars="100" w:left="210"/>
+        <w:rPr>
+          <w:rFonts w:hint="eastAsia"/>
+        </w:rPr>
+      </w:pPr>
+      <w:r>
+        <w:rPr>
+          <w:rFonts w:hint="eastAsia"/>
+        </w:rPr>
+        <w:tab/>
+      </w:r>
+      <w:r>
+        <w:rPr>
+          <w:rFonts w:hint="eastAsia"/>
+        </w:rPr>
+        <w:t>特定数据记录生成的字符串。</w:t>
+      </w:r>
+      <w:r>
+        <w:rPr>
+          <w:rFonts w:hint="eastAsia"/>
+        </w:rPr>
+        <w:t>不将格式化字符串功能放在文件系统模块内。</w:t>
+      </w:r>
+    </w:p>
+    <w:p>
+      <w:pPr>
+        <w:ind w:leftChars="100" w:left="210"/>
+        <w:rPr>
+          <w:rFonts w:hint="eastAsia"/>
+        </w:rPr>
+      </w:pPr>
+      <w:r>
+        <w:rPr>
+          <w:rFonts w:hint="eastAsia"/>
+        </w:rPr>
+        <w:lastRenderedPageBreak/>
+        <w:t>fsmid_get_time()</w:t>
+      </w:r>
+    </w:p>
+    <w:p>
+      <w:pPr>
+        <w:ind w:leftChars="100" w:left="210"/>
+        <w:rPr>
+          <w:rFonts w:hint="eastAsia"/>
+        </w:rPr>
+      </w:pPr>
+      <w:r>
+        <w:rPr>
+          <w:rFonts w:hint="eastAsia"/>
+        </w:rPr>
+        <w:tab/>
+      </w:r>
+      <w:r>
+        <w:rPr>
+          <w:rFonts w:hint="eastAsia"/>
+        </w:rPr>
+        <w:t>特定数据记录生成的</w:t>
+      </w:r>
+      <w:r>
+        <w:rPr>
+          <w:rFonts w:hint="eastAsia"/>
+        </w:rPr>
+        <w:t>日期</w:t>
+      </w:r>
+      <w:r>
+        <w:rPr>
+          <w:rFonts w:hint="eastAsia"/>
+        </w:rPr>
+        <w:t>时间。</w:t>
+      </w:r>
+      <w:r>
+        <w:rPr>
+          <w:rFonts w:hint="eastAsia"/>
+        </w:rPr>
+        <w:t>用于映射到文件修改日期时间</w:t>
+      </w:r>
+    </w:p>
+    <w:p>
+      <w:pPr>
+        <w:ind w:leftChars="100" w:left="210"/>
+        <w:rPr>
+          <w:rFonts w:hint="eastAsia"/>
+        </w:rPr>
+      </w:pPr>
+      <w:r>
+        <w:rPr>
+          <w:rFonts w:hint="eastAsia"/>
+        </w:rPr>
+        <w:t>fsmid_get_size()</w:t>
+      </w:r>
+    </w:p>
+    <w:p>
+      <w:pPr>
+        <w:ind w:leftChars="100" w:left="210"/>
+        <w:rPr>
+          <w:rFonts w:hint="eastAsia"/>
+        </w:rPr>
+      </w:pPr>
+      <w:r>
+        <w:rPr>
+          <w:rFonts w:hint="eastAsia"/>
+        </w:rPr>
+        <w:tab/>
+      </w:r>
+      <w:r>
+        <w:rPr>
+          <w:rFonts w:hint="eastAsia"/>
+        </w:rPr>
+        <w:t>特定数据记录生成字符串的长度。</w:t>
+      </w:r>
+      <w:r>
+        <w:rPr>
+          <w:rFonts w:hint="eastAsia"/>
+        </w:rPr>
+        <w:t>用于映射到文件大小。</w:t>
+      </w:r>
+    </w:p>
+    <w:p>
+      <w:pPr>
+        <w:ind w:leftChars="100" w:left="210"/>
+        <w:rPr>
+          <w:rFonts w:hint="eastAsia"/>
+        </w:rPr>
+      </w:pPr>
+    </w:p>
+    <w:p>
+      <w:pPr>
+        <w:ind w:leftChars="100" w:left="210"/>
+        <w:rPr>
+          <w:rFonts w:hint="eastAsia"/>
+        </w:rPr>
+      </w:pPr>
+    </w:p>
+    <w:p/>
     <w:sectPr>
       <w:pgSz w:w="11906" w:h="16838"/>
       <w:pgMar w:top="1440" w:right="1800" w:bottom="1440" w:left="1800" w:header="851" w:footer="992" w:gutter="0"/>
@@ -600,14 +2249,14 @@
 
 <file path=word/endnotes.xml><?xml version="1.0" encoding="utf-8"?>
 <w:endnotes xmlns:ve="http://schemas.openxmlformats.org/markup-compatibility/2006" xmlns:o="urn:schemas-microsoft-com:office:office" xmlns:r="http://schemas.openxmlformats.org/officeDocument/2006/relationships" xmlns:m="http://schemas.openxmlformats.org/officeDocument/2006/math" xmlns:v="urn:schemas-microsoft-com:vml" xmlns:wp="http://schemas.openxmlformats.org/drawingml/2006/wordprocessingDrawing" xmlns:w10="urn:schemas-microsoft-com:office:word" xmlns:w="http://schemas.openxmlformats.org/wordprocessingml/2006/main" xmlns:wne="http://schemas.microsoft.com/office/word/2006/wordml">
-  <w:endnote w:type="separator" w:id="0">
+  <w:endnote w:type="separator" w:id="-1">
     <w:p>
       <w:r>
         <w:separator/>
       </w:r>
     </w:p>
   </w:endnote>
-  <w:endnote w:type="continuationSeparator" w:id="1">
+  <w:endnote w:type="continuationSeparator" w:id="0">
     <w:p>
       <w:r>
         <w:continuationSeparator/>
@@ -619,14 +2268,14 @@
 
 <file path=word/footnotes.xml><?xml version="1.0" encoding="utf-8"?>
 <w:footnotes xmlns:ve="http://schemas.openxmlformats.org/markup-compatibility/2006" xmlns:o="urn:schemas-microsoft-com:office:office" xmlns:r="http://schemas.openxmlformats.org/officeDocument/2006/relationships" xmlns:m="http://schemas.openxmlformats.org/officeDocument/2006/math" xmlns:v="urn:schemas-microsoft-com:vml" xmlns:wp="http://schemas.openxmlformats.org/drawingml/2006/wordprocessingDrawing" xmlns:w10="urn:schemas-microsoft-com:office:word" xmlns:w="http://schemas.openxmlformats.org/wordprocessingml/2006/main" xmlns:wne="http://schemas.microsoft.com/office/word/2006/wordml">
-  <w:footnote w:type="separator" w:id="0">
+  <w:footnote w:type="separator" w:id="-1">
     <w:p>
       <w:r>
         <w:separator/>
       </w:r>
     </w:p>
   </w:footnote>
-  <w:footnote w:type="continuationSeparator" w:id="1">
+  <w:footnote w:type="continuationSeparator" w:id="0">
     <w:p>
       <w:r>
         <w:continuationSeparator/>
@@ -905,6 +2554,184 @@
       </w:pPr>
     </w:lvl>
   </w:abstractNum>
+  <w:abstractNum w:abstractNumId="3">
+    <w:nsid w:val="3D0A5D53"/>
+    <w:multiLevelType w:val="hybridMultilevel"/>
+    <w:tmpl w:val="F6663C22"/>
+    <w:lvl w:ilvl="0" w:tplc="E4B0D74E">
+      <w:start w:val="1"/>
+      <w:numFmt w:val="decimal"/>
+      <w:lvlText w:val="%1."/>
+      <w:lvlJc w:val="left"/>
+      <w:pPr>
+        <w:ind w:left="780" w:hanging="360"/>
+      </w:pPr>
+      <w:rPr>
+        <w:rFonts w:hint="default"/>
+      </w:rPr>
+    </w:lvl>
+    <w:lvl w:ilvl="1" w:tplc="04090019" w:tentative="1">
+      <w:start w:val="1"/>
+      <w:numFmt w:val="lowerLetter"/>
+      <w:lvlText w:val="%2)"/>
+      <w:lvlJc w:val="left"/>
+      <w:pPr>
+        <w:ind w:left="1260" w:hanging="420"/>
+      </w:pPr>
+    </w:lvl>
+    <w:lvl w:ilvl="2" w:tplc="0409001B" w:tentative="1">
+      <w:start w:val="1"/>
+      <w:numFmt w:val="lowerRoman"/>
+      <w:lvlText w:val="%3."/>
+      <w:lvlJc w:val="right"/>
+      <w:pPr>
+        <w:ind w:left="1680" w:hanging="420"/>
+      </w:pPr>
+    </w:lvl>
+    <w:lvl w:ilvl="3" w:tplc="0409000F" w:tentative="1">
+      <w:start w:val="1"/>
+      <w:numFmt w:val="decimal"/>
+      <w:lvlText w:val="%4."/>
+      <w:lvlJc w:val="left"/>
+      <w:pPr>
+        <w:ind w:left="2100" w:hanging="420"/>
+      </w:pPr>
+    </w:lvl>
+    <w:lvl w:ilvl="4" w:tplc="04090019" w:tentative="1">
+      <w:start w:val="1"/>
+      <w:numFmt w:val="lowerLetter"/>
+      <w:lvlText w:val="%5)"/>
+      <w:lvlJc w:val="left"/>
+      <w:pPr>
+        <w:ind w:left="2520" w:hanging="420"/>
+      </w:pPr>
+    </w:lvl>
+    <w:lvl w:ilvl="5" w:tplc="0409001B" w:tentative="1">
+      <w:start w:val="1"/>
+      <w:numFmt w:val="lowerRoman"/>
+      <w:lvlText w:val="%6."/>
+      <w:lvlJc w:val="right"/>
+      <w:pPr>
+        <w:ind w:left="2940" w:hanging="420"/>
+      </w:pPr>
+    </w:lvl>
+    <w:lvl w:ilvl="6" w:tplc="0409000F" w:tentative="1">
+      <w:start w:val="1"/>
+      <w:numFmt w:val="decimal"/>
+      <w:lvlText w:val="%7."/>
+      <w:lvlJc w:val="left"/>
+      <w:pPr>
+        <w:ind w:left="3360" w:hanging="420"/>
+      </w:pPr>
+    </w:lvl>
+    <w:lvl w:ilvl="7" w:tplc="04090019" w:tentative="1">
+      <w:start w:val="1"/>
+      <w:numFmt w:val="lowerLetter"/>
+      <w:lvlText w:val="%8)"/>
+      <w:lvlJc w:val="left"/>
+      <w:pPr>
+        <w:ind w:left="3780" w:hanging="420"/>
+      </w:pPr>
+    </w:lvl>
+    <w:lvl w:ilvl="8" w:tplc="0409001B" w:tentative="1">
+      <w:start w:val="1"/>
+      <w:numFmt w:val="lowerRoman"/>
+      <w:lvlText w:val="%9."/>
+      <w:lvlJc w:val="right"/>
+      <w:pPr>
+        <w:ind w:left="4200" w:hanging="420"/>
+      </w:pPr>
+    </w:lvl>
+  </w:abstractNum>
+  <w:abstractNum w:abstractNumId="4">
+    <w:nsid w:val="6CB404F9"/>
+    <w:multiLevelType w:val="hybridMultilevel"/>
+    <w:tmpl w:val="73169B52"/>
+    <w:lvl w:ilvl="0" w:tplc="E4B0D74E">
+      <w:start w:val="1"/>
+      <w:numFmt w:val="decimal"/>
+      <w:lvlText w:val="%1."/>
+      <w:lvlJc w:val="left"/>
+      <w:pPr>
+        <w:ind w:left="780" w:hanging="360"/>
+      </w:pPr>
+      <w:rPr>
+        <w:rFonts w:hint="default"/>
+      </w:rPr>
+    </w:lvl>
+    <w:lvl w:ilvl="1" w:tplc="04090019" w:tentative="1">
+      <w:start w:val="1"/>
+      <w:numFmt w:val="lowerLetter"/>
+      <w:lvlText w:val="%2)"/>
+      <w:lvlJc w:val="left"/>
+      <w:pPr>
+        <w:ind w:left="1260" w:hanging="420"/>
+      </w:pPr>
+    </w:lvl>
+    <w:lvl w:ilvl="2" w:tplc="0409001B" w:tentative="1">
+      <w:start w:val="1"/>
+      <w:numFmt w:val="lowerRoman"/>
+      <w:lvlText w:val="%3."/>
+      <w:lvlJc w:val="right"/>
+      <w:pPr>
+        <w:ind w:left="1680" w:hanging="420"/>
+      </w:pPr>
+    </w:lvl>
+    <w:lvl w:ilvl="3" w:tplc="0409000F" w:tentative="1">
+      <w:start w:val="1"/>
+      <w:numFmt w:val="decimal"/>
+      <w:lvlText w:val="%4."/>
+      <w:lvlJc w:val="left"/>
+      <w:pPr>
+        <w:ind w:left="2100" w:hanging="420"/>
+      </w:pPr>
+    </w:lvl>
+    <w:lvl w:ilvl="4" w:tplc="04090019" w:tentative="1">
+      <w:start w:val="1"/>
+      <w:numFmt w:val="lowerLetter"/>
+      <w:lvlText w:val="%5)"/>
+      <w:lvlJc w:val="left"/>
+      <w:pPr>
+        <w:ind w:left="2520" w:hanging="420"/>
+      </w:pPr>
+    </w:lvl>
+    <w:lvl w:ilvl="5" w:tplc="0409001B" w:tentative="1">
+      <w:start w:val="1"/>
+      <w:numFmt w:val="lowerRoman"/>
+      <w:lvlText w:val="%6."/>
+      <w:lvlJc w:val="right"/>
+      <w:pPr>
+        <w:ind w:left="2940" w:hanging="420"/>
+      </w:pPr>
+    </w:lvl>
+    <w:lvl w:ilvl="6" w:tplc="0409000F" w:tentative="1">
+      <w:start w:val="1"/>
+      <w:numFmt w:val="decimal"/>
+      <w:lvlText w:val="%7."/>
+      <w:lvlJc w:val="left"/>
+      <w:pPr>
+        <w:ind w:left="3360" w:hanging="420"/>
+      </w:pPr>
+    </w:lvl>
+    <w:lvl w:ilvl="7" w:tplc="04090019" w:tentative="1">
+      <w:start w:val="1"/>
+      <w:numFmt w:val="lowerLetter"/>
+      <w:lvlText w:val="%8)"/>
+      <w:lvlJc w:val="left"/>
+      <w:pPr>
+        <w:ind w:left="3780" w:hanging="420"/>
+      </w:pPr>
+    </w:lvl>
+    <w:lvl w:ilvl="8" w:tplc="0409001B" w:tentative="1">
+      <w:start w:val="1"/>
+      <w:numFmt w:val="lowerRoman"/>
+      <w:lvlText w:val="%9."/>
+      <w:lvlJc w:val="right"/>
+      <w:pPr>
+        <w:ind w:left="4200" w:hanging="420"/>
+      </w:pPr>
+    </w:lvl>
+  </w:abstractNum>
   <w:num w:numId="1">
     <w:abstractNumId w:val="1"/>
   </w:num>
@@ -913,6 +2740,12 @@
   </w:num>
   <w:num w:numId="3">
     <w:abstractNumId w:val="0"/>
+  </w:num>
+  <w:num w:numId="4">
+    <w:abstractNumId w:val="4"/>
+  </w:num>
+  <w:num w:numId="5">
+    <w:abstractNumId w:val="3"/>
   </w:num>
 </w:numbering>
 </file>

</xml_diff>